<commit_message>
Distance minimizer works with weight range
</commit_message>
<xml_diff>
--- a/Initial Distance Minimizer Script.docx
+++ b/Initial Distance Minimizer Script.docx
@@ -7,18 +7,32 @@
         <w:rPr>
           <w:b/>
           <w:bCs/>
+          <w:sz w:val="40"/>
+          <w:szCs w:val="40"/>
         </w:rPr>
       </w:pPr>
       <w:r>
+        <w:rPr>
+          <w:b/>
+          <w:bCs/>
+          <w:sz w:val="40"/>
+          <w:szCs w:val="40"/>
+        </w:rPr>
+        <w:t>Initial Distance Minimizer Script</w:t>
+      </w:r>
+    </w:p>
+    <w:p>
+      <w:pPr>
         <w:rPr>
           <w:b/>
           <w:bCs/>
         </w:rPr>
-        <w:t>Initial Distance Minimizer Script</w:t>
-      </w:r>
-    </w:p>
-    <w:p>
-      <w:r>
+      </w:pPr>
+      <w:r>
+        <w:rPr>
+          <w:b/>
+          <w:bCs/>
+        </w:rPr>
         <w:t>Structure</w:t>
       </w:r>
     </w:p>
@@ -47,7 +61,30 @@
       </w:r>
     </w:p>
     <w:p>
-      <w:r>
+      <w:pPr>
+        <w:pStyle w:val="ListParagraph"/>
+        <w:numPr>
+          <w:ilvl w:val="0"/>
+          <w:numId w:val="1"/>
+        </w:numPr>
+      </w:pPr>
+      <w:r>
+        <w:t>Run within SITL simulation</w:t>
+      </w:r>
+    </w:p>
+    <w:p/>
+    <w:p>
+      <w:pPr>
+        <w:rPr>
+          <w:b/>
+          <w:bCs/>
+        </w:rPr>
+      </w:pPr>
+      <w:r>
+        <w:rPr>
+          <w:b/>
+          <w:bCs/>
+        </w:rPr>
         <w:t>Basic Action Weight Shifting</w:t>
       </w:r>
     </w:p>
@@ -200,7 +237,19 @@
         </w:numPr>
       </w:pPr>
       <w:r>
-        <w:t>2 for 2 successful returns to home with weight range (10, 40)</w:t>
+        <w:t>1</w:t>
+      </w:r>
+      <w:r>
+        <w:t xml:space="preserve"> for </w:t>
+      </w:r>
+      <w:r>
+        <w:t>1</w:t>
+      </w:r>
+      <w:r>
+        <w:t xml:space="preserve"> successful returns to home with weight range (10, 40)</w:t>
+      </w:r>
+      <w:r>
+        <w:t xml:space="preserve"> </w:t>
       </w:r>
     </w:p>
     <w:p>
@@ -212,7 +261,31 @@
         </w:numPr>
       </w:pPr>
       <w:r>
-        <w:t>Effective range is (5, 45) due to starting weights of 25 and jump size of 10</w:t>
+        <w:t>340 seconds</w:t>
+      </w:r>
+    </w:p>
+    <w:p>
+      <w:pPr>
+        <w:pStyle w:val="ListParagraph"/>
+        <w:numPr>
+          <w:ilvl w:val="1"/>
+          <w:numId w:val="1"/>
+        </w:numPr>
+      </w:pPr>
+      <w:r>
+        <w:t>Effective range is (</w:t>
+      </w:r>
+      <w:r>
+        <w:t>1</w:t>
+      </w:r>
+      <w:r>
+        <w:t xml:space="preserve">5, </w:t>
+      </w:r>
+      <w:r>
+        <w:t>3</w:t>
+      </w:r>
+      <w:r>
+        <w:t>5) due to starting weights of 25 and jump size of 10</w:t>
       </w:r>
     </w:p>
     <w:p>
@@ -224,14 +297,69 @@
         </w:numPr>
       </w:pPr>
       <w:r>
-        <w:t>Slower than ideal non-capped run because there is always a chance o</w:t>
+        <w:t>3</w:t>
       </w:r>
       <w:bookmarkStart w:id="0" w:name="_GoBack"/>
       <w:bookmarkEnd w:id="0"/>
       <w:r>
-        <w:t>f backtracking</w:t>
-      </w:r>
-    </w:p>
+        <w:t xml:space="preserve"> for </w:t>
+      </w:r>
+      <w:r>
+        <w:t>3</w:t>
+      </w:r>
+      <w:r>
+        <w:t xml:space="preserve"> successful returns to home with weight range (5, 45)</w:t>
+      </w:r>
+    </w:p>
+    <w:p>
+      <w:pPr>
+        <w:pStyle w:val="ListParagraph"/>
+        <w:numPr>
+          <w:ilvl w:val="1"/>
+          <w:numId w:val="1"/>
+        </w:numPr>
+      </w:pPr>
+      <w:r>
+        <w:t>280, 277</w:t>
+      </w:r>
+      <w:r>
+        <w:t>, 262</w:t>
+      </w:r>
+      <w:r>
+        <w:t xml:space="preserve"> seconds</w:t>
+      </w:r>
+    </w:p>
+    <w:p>
+      <w:pPr>
+        <w:pStyle w:val="ListParagraph"/>
+        <w:numPr>
+          <w:ilvl w:val="1"/>
+          <w:numId w:val="1"/>
+        </w:numPr>
+      </w:pPr>
+      <w:r>
+        <w:t>Correctly handled overshoot!</w:t>
+      </w:r>
+    </w:p>
+    <w:p>
+      <w:pPr>
+        <w:pStyle w:val="ListParagraph"/>
+        <w:numPr>
+          <w:ilvl w:val="0"/>
+          <w:numId w:val="1"/>
+        </w:numPr>
+      </w:pPr>
+      <w:r>
+        <w:t>Slower than ideal non-capped run because there is always a chance of backtracking</w:t>
+      </w:r>
+    </w:p>
+    <w:p>
+      <w:r>
+        <w:t>Basic Action Weight Shifting with Capped Weights and Proximity-Based Action Distance</w:t>
+      </w:r>
+    </w:p>
+    <w:p/>
+    <w:p/>
     <w:p>
       <w:r>
         <w:t>Scaled Action Weight Shifting</w:t>

</xml_diff>

<commit_message>
Proximity-based action implemented. 15% proximity factor seems to be most efficient so far
</commit_message>
<xml_diff>
--- a/Initial Distance Minimizer Script.docx
+++ b/Initial Distance Minimizer Script.docx
@@ -72,6 +72,57 @@
         <w:t>Run within SITL simulation</w:t>
       </w:r>
     </w:p>
+    <w:p>
+      <w:pPr>
+        <w:rPr>
+          <w:b/>
+          <w:bCs/>
+        </w:rPr>
+      </w:pPr>
+      <w:r>
+        <w:rPr>
+          <w:b/>
+          <w:bCs/>
+        </w:rPr>
+        <w:t>TESTS</w:t>
+      </w:r>
+    </w:p>
+    <w:p>
+      <w:pPr>
+        <w:pStyle w:val="ListParagraph"/>
+        <w:numPr>
+          <w:ilvl w:val="0"/>
+          <w:numId w:val="1"/>
+        </w:numPr>
+      </w:pPr>
+      <w:r>
+        <w:t>Drone takes off to 2 m then goes 20 m N, 25 m E</w:t>
+      </w:r>
+    </w:p>
+    <w:p>
+      <w:pPr>
+        <w:pStyle w:val="ListParagraph"/>
+        <w:numPr>
+          <w:ilvl w:val="0"/>
+          <w:numId w:val="1"/>
+        </w:numPr>
+      </w:pPr>
+      <w:r>
+        <w:t>Tests run on returning home</w:t>
+      </w:r>
+    </w:p>
+    <w:p>
+      <w:pPr>
+        <w:pStyle w:val="ListParagraph"/>
+        <w:numPr>
+          <w:ilvl w:val="0"/>
+          <w:numId w:val="1"/>
+        </w:numPr>
+      </w:pPr>
+      <w:r>
+        <w:t>Considered done when drone is 3 m total from home location</w:t>
+      </w:r>
+    </w:p>
     <w:p/>
     <w:p>
       <w:pPr>
@@ -139,7 +190,7 @@
         </w:numPr>
       </w:pPr>
       <w:r>
-        <w:t>Tests run on returning home after moving 20 m N, 25 m E</w:t>
+        <w:t>Gets back to home in a couple minutes ideally</w:t>
       </w:r>
     </w:p>
     <w:p>
@@ -151,7 +202,10 @@
         </w:numPr>
       </w:pPr>
       <w:r>
-        <w:t>Gets back to home in a couple minutes ideally</w:t>
+        <w:t>Can often overshoot target</w:t>
+      </w:r>
+      <w:r>
+        <w:t>, BIG PROBLEM</w:t>
       </w:r>
     </w:p>
     <w:p>
@@ -163,10 +217,25 @@
         </w:numPr>
       </w:pPr>
       <w:r>
-        <w:t>Can often overshoot target</w:t>
-      </w:r>
-      <w:r>
-        <w:t>, BIG PROBLEM</w:t>
+        <w:t>Note: Weight list doesn’t have to add to 100, they are just relative weights. W</w:t>
+      </w:r>
+      <w:r>
+        <w:t>eights can be negative</w:t>
+      </w:r>
+      <w:r>
+        <w:t>.</w:t>
+      </w:r>
+    </w:p>
+    <w:p>
+      <w:pPr>
+        <w:pStyle w:val="ListParagraph"/>
+        <w:numPr>
+          <w:ilvl w:val="0"/>
+          <w:numId w:val="1"/>
+        </w:numPr>
+      </w:pPr>
+      <w:r>
+        <w:t>Countering Overshoot issue</w:t>
       </w:r>
     </w:p>
     <w:p>
@@ -178,25 +247,7 @@
         </w:numPr>
       </w:pPr>
       <w:r>
-        <w:t>Note: Weight list doesn’t have to add to 100, they are just relative weights. W</w:t>
-      </w:r>
-      <w:r>
-        <w:t>eights can be negative</w:t>
-      </w:r>
-      <w:r>
-        <w:t>.</w:t>
-      </w:r>
-    </w:p>
-    <w:p>
-      <w:pPr>
-        <w:pStyle w:val="ListParagraph"/>
-        <w:numPr>
-          <w:ilvl w:val="0"/>
-          <w:numId w:val="1"/>
-        </w:numPr>
-      </w:pPr>
-      <w:r>
-        <w:t>Countering Overshoot issue</w:t>
+        <w:t>Cap weights</w:t>
       </w:r>
     </w:p>
     <w:p>
@@ -208,7 +259,36 @@
         </w:numPr>
       </w:pPr>
       <w:r>
-        <w:t>Cap weights</w:t>
+        <w:t>Change action distance according to proximity</w:t>
+      </w:r>
+    </w:p>
+    <w:p>
+      <w:r>
+        <w:t>Basic Action Weight Shifting with Capped Weights</w:t>
+      </w:r>
+    </w:p>
+    <w:p>
+      <w:pPr>
+        <w:pStyle w:val="ListParagraph"/>
+        <w:numPr>
+          <w:ilvl w:val="0"/>
+          <w:numId w:val="1"/>
+        </w:numPr>
+      </w:pPr>
+      <w:r>
+        <w:t>1</w:t>
+      </w:r>
+      <w:r>
+        <w:t xml:space="preserve"> for </w:t>
+      </w:r>
+      <w:r>
+        <w:t>1</w:t>
+      </w:r>
+      <w:r>
+        <w:t xml:space="preserve"> successful returns to home with weight range (10, 40)</w:t>
+      </w:r>
+      <w:r>
+        <w:t xml:space="preserve"> </w:t>
       </w:r>
     </w:p>
     <w:p>
@@ -220,36 +300,52 @@
         </w:numPr>
       </w:pPr>
       <w:r>
-        <w:t>Change action distance according to proximity</w:t>
-      </w:r>
-    </w:p>
-    <w:p>
-      <w:r>
-        <w:t>Basic Action Weight Shifting with Capped Weights</w:t>
-      </w:r>
-    </w:p>
-    <w:p>
-      <w:pPr>
-        <w:pStyle w:val="ListParagraph"/>
-        <w:numPr>
-          <w:ilvl w:val="0"/>
-          <w:numId w:val="1"/>
-        </w:numPr>
-      </w:pPr>
+        <w:t>340 seconds</w:t>
+      </w:r>
+    </w:p>
+    <w:p>
+      <w:pPr>
+        <w:pStyle w:val="ListParagraph"/>
+        <w:numPr>
+          <w:ilvl w:val="1"/>
+          <w:numId w:val="1"/>
+        </w:numPr>
+      </w:pPr>
+      <w:r>
+        <w:t>Effective range is (</w:t>
+      </w:r>
       <w:r>
         <w:t>1</w:t>
       </w:r>
       <w:r>
+        <w:t xml:space="preserve">5, </w:t>
+      </w:r>
+      <w:r>
+        <w:t>3</w:t>
+      </w:r>
+      <w:r>
+        <w:t>5) due to starting weights of 25 and jump size of 10</w:t>
+      </w:r>
+    </w:p>
+    <w:p>
+      <w:pPr>
+        <w:pStyle w:val="ListParagraph"/>
+        <w:numPr>
+          <w:ilvl w:val="0"/>
+          <w:numId w:val="1"/>
+        </w:numPr>
+      </w:pPr>
+      <w:r>
+        <w:t>3</w:t>
+      </w:r>
+      <w:r>
         <w:t xml:space="preserve"> for </w:t>
       </w:r>
       <w:r>
-        <w:t>1</w:t>
-      </w:r>
-      <w:r>
-        <w:t xml:space="preserve"> successful returns to home with weight range (10, 40)</w:t>
-      </w:r>
-      <w:r>
-        <w:t xml:space="preserve"> </w:t>
+        <w:t>3</w:t>
+      </w:r>
+      <w:r>
+        <w:t xml:space="preserve"> successful returns to home with weight range (5, 45)</w:t>
       </w:r>
     </w:p>
     <w:p>
@@ -261,7 +357,13 @@
         </w:numPr>
       </w:pPr>
       <w:r>
-        <w:t>340 seconds</w:t>
+        <w:t>280, 277</w:t>
+      </w:r>
+      <w:r>
+        <w:t>, 262</w:t>
+      </w:r>
+      <w:r>
+        <w:t xml:space="preserve"> seconds</w:t>
       </w:r>
     </w:p>
     <w:p>
@@ -273,120 +375,323 @@
         </w:numPr>
       </w:pPr>
       <w:r>
-        <w:t>Effective range is (</w:t>
-      </w:r>
-      <w:r>
-        <w:t>1</w:t>
-      </w:r>
-      <w:r>
-        <w:t xml:space="preserve">5, </w:t>
-      </w:r>
-      <w:r>
-        <w:t>3</w:t>
-      </w:r>
-      <w:r>
-        <w:t>5) due to starting weights of 25 and jump size of 10</w:t>
-      </w:r>
-    </w:p>
-    <w:p>
-      <w:pPr>
-        <w:pStyle w:val="ListParagraph"/>
-        <w:numPr>
-          <w:ilvl w:val="0"/>
-          <w:numId w:val="1"/>
-        </w:numPr>
-      </w:pPr>
-      <w:r>
-        <w:t>3</w:t>
+        <w:t>Correctly handled overshoot!</w:t>
+      </w:r>
+    </w:p>
+    <w:p>
+      <w:pPr>
+        <w:pStyle w:val="ListParagraph"/>
+        <w:numPr>
+          <w:ilvl w:val="0"/>
+          <w:numId w:val="1"/>
+        </w:numPr>
+      </w:pPr>
+      <w:r>
+        <w:t>Often s</w:t>
+      </w:r>
+      <w:r>
+        <w:t xml:space="preserve">lower than </w:t>
+      </w:r>
+      <w:r>
+        <w:t xml:space="preserve">an </w:t>
+      </w:r>
+      <w:r>
+        <w:t>ideal non-capped run because there is always a chance of backtracking</w:t>
+      </w:r>
+      <w:r>
+        <w:t>, but far more reliable</w:t>
+      </w:r>
+    </w:p>
+    <w:p>
+      <w:r>
+        <w:t>Basic Action Weight Shifting with Capped Weights and Proximity-Based Action Distance</w:t>
+      </w:r>
+    </w:p>
+    <w:p>
+      <w:pPr>
+        <w:pStyle w:val="ListParagraph"/>
+        <w:numPr>
+          <w:ilvl w:val="0"/>
+          <w:numId w:val="1"/>
+        </w:numPr>
+      </w:pPr>
+      <w:r>
+        <w:t>Action distance = distance from target * proximity factor</w:t>
+      </w:r>
+    </w:p>
+    <w:p>
+      <w:pPr>
+        <w:pStyle w:val="ListParagraph"/>
+        <w:numPr>
+          <w:ilvl w:val="0"/>
+          <w:numId w:val="1"/>
+        </w:numPr>
+      </w:pPr>
+      <w:r>
+        <w:t>2</w:t>
+      </w:r>
+      <w:r>
+        <w:t xml:space="preserve"> for </w:t>
+      </w:r>
+      <w:r>
+        <w:t>2</w:t>
+      </w:r>
+      <w:r>
+        <w:t xml:space="preserve"> successful </w:t>
+      </w:r>
+      <w:r>
+        <w:t>runs</w:t>
+      </w:r>
+      <w:r>
+        <w:t xml:space="preserve"> with proximity factor 10% minimum action distance 1 m</w:t>
+      </w:r>
+    </w:p>
+    <w:p>
+      <w:pPr>
+        <w:pStyle w:val="ListParagraph"/>
+        <w:numPr>
+          <w:ilvl w:val="1"/>
+          <w:numId w:val="1"/>
+        </w:numPr>
+      </w:pPr>
+      <w:r>
+        <w:t>184</w:t>
+      </w:r>
+      <w:r>
+        <w:t xml:space="preserve">, 175 </w:t>
+      </w:r>
+      <w:r>
+        <w:t>seconds</w:t>
+      </w:r>
+    </w:p>
+    <w:p>
+      <w:pPr>
+        <w:pStyle w:val="ListParagraph"/>
+        <w:numPr>
+          <w:ilvl w:val="0"/>
+          <w:numId w:val="1"/>
+        </w:numPr>
+      </w:pPr>
+      <w:r>
+        <w:t>1 for 1 s</w:t>
+      </w:r>
+      <w:r>
+        <w:t>uccessful run with proximity factor 20%</w:t>
+      </w:r>
+      <w:r>
+        <w:t xml:space="preserve"> min dist 1</w:t>
+      </w:r>
+    </w:p>
+    <w:p>
+      <w:pPr>
+        <w:pStyle w:val="ListParagraph"/>
+        <w:numPr>
+          <w:ilvl w:val="1"/>
+          <w:numId w:val="1"/>
+        </w:numPr>
+      </w:pPr>
+      <w:r>
+        <w:t>280 seconds</w:t>
+      </w:r>
+    </w:p>
+    <w:p>
+      <w:pPr>
+        <w:pStyle w:val="ListParagraph"/>
+        <w:numPr>
+          <w:ilvl w:val="1"/>
+          <w:numId w:val="1"/>
+        </w:numPr>
+      </w:pPr>
+      <w:r>
+        <w:lastRenderedPageBreak/>
+        <w:t>Big initial movements might take drone out of range of the beacon, not ideal</w:t>
+      </w:r>
+    </w:p>
+    <w:p>
+      <w:pPr>
+        <w:pStyle w:val="ListParagraph"/>
+        <w:numPr>
+          <w:ilvl w:val="0"/>
+          <w:numId w:val="1"/>
+        </w:numPr>
+      </w:pPr>
+      <w:r>
+        <w:t xml:space="preserve">1 for 1 successful run with proximity factor </w:t>
+      </w:r>
+      <w:r>
+        <w:t>15</w:t>
+      </w:r>
+      <w:r>
+        <w:t>% min dist 1</w:t>
+      </w:r>
+    </w:p>
+    <w:p>
+      <w:pPr>
+        <w:pStyle w:val="ListParagraph"/>
+        <w:numPr>
+          <w:ilvl w:val="1"/>
+          <w:numId w:val="1"/>
+        </w:numPr>
+      </w:pPr>
+      <w:r>
+        <w:t>2</w:t>
+      </w:r>
+      <w:r>
+        <w:t>00</w:t>
+      </w:r>
+      <w:r>
+        <w:t>, 284</w:t>
+      </w:r>
+      <w:r>
+        <w:t>, 137</w:t>
+      </w:r>
+      <w:r>
+        <w:t xml:space="preserve"> (!)</w:t>
+      </w:r>
+      <w:r>
+        <w:t>, 157</w:t>
+      </w:r>
+      <w:r>
+        <w:t>, 135 (!)</w:t>
+      </w:r>
+      <w:r>
+        <w:t xml:space="preserve"> seconds</w:t>
+      </w:r>
+    </w:p>
+    <w:p>
+      <w:pPr>
+        <w:pStyle w:val="ListParagraph"/>
+        <w:numPr>
+          <w:ilvl w:val="2"/>
+          <w:numId w:val="1"/>
+        </w:numPr>
+      </w:pPr>
+      <w:r>
+        <w:t>284 sec run was stuck due to move altitude bug for a while, maybe ignore for comparative purposes</w:t>
+      </w:r>
+    </w:p>
+    <w:p/>
+    <w:p/>
+    <w:p>
+      <w:pPr>
+        <w:rPr>
+          <w:b/>
+          <w:bCs/>
+        </w:rPr>
+      </w:pPr>
+      <w:r>
+        <w:rPr>
+          <w:b/>
+          <w:bCs/>
+        </w:rPr>
+        <w:t>Scaled Action Weight Shifting</w:t>
+      </w:r>
+    </w:p>
+    <w:p>
+      <w:pPr>
+        <w:pStyle w:val="ListParagraph"/>
+        <w:numPr>
+          <w:ilvl w:val="0"/>
+          <w:numId w:val="1"/>
+        </w:numPr>
+      </w:pPr>
+      <w:r>
+        <w:t>Weight shift scaled based on some impact factor</w:t>
+      </w:r>
+    </w:p>
+    <w:p>
+      <w:pPr>
+        <w:pStyle w:val="ListParagraph"/>
+        <w:numPr>
+          <w:ilvl w:val="0"/>
+          <w:numId w:val="1"/>
+        </w:numPr>
+      </w:pPr>
+      <w:r>
+        <w:t xml:space="preserve">Impact factor can be something like change in distance </w:t>
+      </w:r>
+      <w:r>
+        <w:t>/ last action distance</w:t>
+      </w:r>
+    </w:p>
+    <w:p>
+      <w:pPr>
+        <w:pStyle w:val="ListParagraph"/>
+        <w:numPr>
+          <w:ilvl w:val="1"/>
+          <w:numId w:val="1"/>
+        </w:numPr>
+      </w:pPr>
+      <w:r>
+        <w:t>1 if action was directly towards/away from target</w:t>
+      </w:r>
+    </w:p>
+    <w:p>
+      <w:pPr>
+        <w:pStyle w:val="ListParagraph"/>
+        <w:numPr>
+          <w:ilvl w:val="1"/>
+          <w:numId w:val="1"/>
+        </w:numPr>
+      </w:pPr>
+      <w:r>
+        <w:t>~0 if action was perpendicular to target direction</w:t>
+      </w:r>
+    </w:p>
+    <w:p/>
+    <w:p>
+      <w:pPr>
+        <w:rPr>
+          <w:b/>
+          <w:bCs/>
+        </w:rPr>
+      </w:pPr>
+      <w:r>
+        <w:rPr>
+          <w:b/>
+          <w:bCs/>
+        </w:rPr>
+        <w:t>NEXT ALGORITHM TO TEST: Velocity Control</w:t>
+      </w:r>
+    </w:p>
+    <w:p>
+      <w:pPr>
+        <w:pStyle w:val="ListParagraph"/>
+        <w:numPr>
+          <w:ilvl w:val="0"/>
+          <w:numId w:val="1"/>
+        </w:numPr>
+        <w:rPr>
+          <w:b/>
+          <w:bCs/>
+        </w:rPr>
+      </w:pPr>
+      <w:r>
+        <w:t>Kinda a 2-axis PID system</w:t>
+      </w:r>
+    </w:p>
+    <w:p>
+      <w:pPr>
+        <w:pStyle w:val="ListParagraph"/>
+        <w:numPr>
+          <w:ilvl w:val="0"/>
+          <w:numId w:val="1"/>
+        </w:numPr>
+        <w:rPr>
+          <w:b/>
+          <w:bCs/>
+        </w:rPr>
+      </w:pPr>
+      <w:r>
+        <w:t>Change N and E velocities according to distance from target and rate of change of distance (and maybe cumulation of distance</w:t>
+      </w:r>
+      <w:r>
+        <w:t>, but that seems unnecessary until doing a fine sweep which is likely to be done by the human</w:t>
       </w:r>
       <w:bookmarkStart w:id="0" w:name="_GoBack"/>
       <w:bookmarkEnd w:id="0"/>
       <w:r>
-        <w:t xml:space="preserve"> for </w:t>
-      </w:r>
-      <w:r>
-        <w:t>3</w:t>
-      </w:r>
-      <w:r>
-        <w:t xml:space="preserve"> successful returns to home with weight range (5, 45)</w:t>
-      </w:r>
-    </w:p>
-    <w:p>
-      <w:pPr>
-        <w:pStyle w:val="ListParagraph"/>
-        <w:numPr>
-          <w:ilvl w:val="1"/>
-          <w:numId w:val="1"/>
-        </w:numPr>
-      </w:pPr>
-      <w:r>
-        <w:t>280, 277</w:t>
-      </w:r>
-      <w:r>
-        <w:t>, 262</w:t>
-      </w:r>
-      <w:r>
-        <w:t xml:space="preserve"> seconds</w:t>
-      </w:r>
-    </w:p>
-    <w:p>
-      <w:pPr>
-        <w:pStyle w:val="ListParagraph"/>
-        <w:numPr>
-          <w:ilvl w:val="1"/>
-          <w:numId w:val="1"/>
-        </w:numPr>
-      </w:pPr>
-      <w:r>
-        <w:t>Correctly handled overshoot!</w:t>
-      </w:r>
-    </w:p>
-    <w:p>
-      <w:pPr>
-        <w:pStyle w:val="ListParagraph"/>
-        <w:numPr>
-          <w:ilvl w:val="0"/>
-          <w:numId w:val="1"/>
-        </w:numPr>
-      </w:pPr>
-      <w:r>
-        <w:t>Slower than ideal non-capped run because there is always a chance of backtracking</w:t>
-      </w:r>
-    </w:p>
-    <w:p>
-      <w:r>
-        <w:t>Basic Action Weight Shifting with Capped Weights and Proximity-Based Action Distance</w:t>
-      </w:r>
-    </w:p>
-    <w:p/>
-    <w:p/>
-    <w:p>
-      <w:r>
-        <w:t>Scaled Action Weight Shifting</w:t>
-      </w:r>
-    </w:p>
-    <w:p>
-      <w:pPr>
-        <w:pStyle w:val="ListParagraph"/>
-        <w:numPr>
-          <w:ilvl w:val="0"/>
-          <w:numId w:val="1"/>
-        </w:numPr>
-      </w:pPr>
-      <w:r>
-        <w:t>Weight shift scaled based on some impact factor</w:t>
-      </w:r>
-    </w:p>
-    <w:p>
-      <w:pPr>
-        <w:pStyle w:val="ListParagraph"/>
-        <w:numPr>
-          <w:ilvl w:val="0"/>
-          <w:numId w:val="1"/>
-        </w:numPr>
-      </w:pPr>
-      <w:r>
-        <w:t xml:space="preserve">Impact factor can be something like change in distance </w:t>
+        <w:t>)</w:t>
       </w:r>
     </w:p>
     <w:sectPr>

</xml_diff>

<commit_message>
Implemented scaled action weight shifting
</commit_message>
<xml_diff>
--- a/Initial Distance Minimizer Script.docx
+++ b/Initial Distance Minimizer Script.docx
@@ -217,13 +217,7 @@
         </w:numPr>
       </w:pPr>
       <w:r>
-        <w:t>Note: Weight list doesn’t have to add to 100, they are just relative weights. W</w:t>
-      </w:r>
-      <w:r>
-        <w:t>eights can be negative</w:t>
-      </w:r>
-      <w:r>
-        <w:t>.</w:t>
+        <w:t>Note: Weight list doesn’t have to add to 100, they are just relative weights. Weights can be negative.</w:t>
       </w:r>
     </w:p>
     <w:p>
@@ -516,28 +510,19 @@
         </w:numPr>
       </w:pPr>
       <w:r>
-        <w:t xml:space="preserve">1 for 1 successful run with proximity factor </w:t>
-      </w:r>
-      <w:r>
-        <w:t>15</w:t>
-      </w:r>
-      <w:r>
-        <w:t>% min dist 1</w:t>
-      </w:r>
-    </w:p>
-    <w:p>
-      <w:pPr>
-        <w:pStyle w:val="ListParagraph"/>
-        <w:numPr>
-          <w:ilvl w:val="1"/>
-          <w:numId w:val="1"/>
-        </w:numPr>
-      </w:pPr>
-      <w:r>
-        <w:t>2</w:t>
-      </w:r>
-      <w:r>
-        <w:t>00</w:t>
+        <w:t>1 for 1 successful run with proximity factor 15% min dist 1</w:t>
+      </w:r>
+    </w:p>
+    <w:p>
+      <w:pPr>
+        <w:pStyle w:val="ListParagraph"/>
+        <w:numPr>
+          <w:ilvl w:val="1"/>
+          <w:numId w:val="1"/>
+        </w:numPr>
+      </w:pPr>
+      <w:r>
+        <w:t>200</w:t>
       </w:r>
       <w:r>
         <w:t>, 284</w:t>
@@ -553,6 +538,9 @@
       </w:r>
       <w:r>
         <w:t>, 135 (!)</w:t>
+      </w:r>
+      <w:r>
+        <w:t>, 235</w:t>
       </w:r>
       <w:r>
         <w:t xml:space="preserve"> seconds</w:t>
@@ -638,6 +626,117 @@
         <w:t>~0 if action was perpendicular to target direction</w:t>
       </w:r>
     </w:p>
+    <w:p>
+      <w:pPr>
+        <w:pStyle w:val="ListParagraph"/>
+        <w:numPr>
+          <w:ilvl w:val="0"/>
+          <w:numId w:val="1"/>
+        </w:numPr>
+      </w:pPr>
+      <w:r>
+        <w:t>4</w:t>
+      </w:r>
+      <w:r>
+        <w:t xml:space="preserve"> for </w:t>
+      </w:r>
+      <w:r>
+        <w:t xml:space="preserve">4 </w:t>
+      </w:r>
+      <w:r>
+        <w:t xml:space="preserve">successful run with </w:t>
+      </w:r>
+      <w:r>
+        <w:t>impact factor = change in distance / last action distance</w:t>
+      </w:r>
+    </w:p>
+    <w:p>
+      <w:pPr>
+        <w:pStyle w:val="ListParagraph"/>
+        <w:numPr>
+          <w:ilvl w:val="1"/>
+          <w:numId w:val="1"/>
+        </w:numPr>
+      </w:pPr>
+      <w:r>
+        <w:t>Weight shift is 20 * impact factor</w:t>
+      </w:r>
+    </w:p>
+    <w:p>
+      <w:pPr>
+        <w:pStyle w:val="ListParagraph"/>
+        <w:numPr>
+          <w:ilvl w:val="1"/>
+          <w:numId w:val="1"/>
+        </w:numPr>
+      </w:pPr>
+      <w:r>
+        <w:t>133, 181, 130</w:t>
+      </w:r>
+      <w:r>
+        <w:t>, 183</w:t>
+      </w:r>
+      <w:r>
+        <w:t xml:space="preserve"> seconds</w:t>
+      </w:r>
+      <w:r>
+        <w:t xml:space="preserve"> these were runs with float comparison bug (target weight was rarely in range, as it was a float)</w:t>
+      </w:r>
+    </w:p>
+    <w:p>
+      <w:pPr>
+        <w:pStyle w:val="ListParagraph"/>
+        <w:numPr>
+          <w:ilvl w:val="1"/>
+          <w:numId w:val="1"/>
+        </w:numPr>
+      </w:pPr>
+      <w:r>
+        <w:t>WITHOUT BUG</w:t>
+      </w:r>
+    </w:p>
+    <w:p>
+      <w:pPr>
+        <w:pStyle w:val="ListParagraph"/>
+        <w:numPr>
+          <w:ilvl w:val="2"/>
+          <w:numId w:val="1"/>
+        </w:numPr>
+      </w:pPr>
+      <w:r>
+        <w:t>132</w:t>
+      </w:r>
+      <w:r>
+        <w:t>, 118</w:t>
+      </w:r>
+      <w:r>
+        <w:t>, 118</w:t>
+      </w:r>
+      <w:r>
+        <w:t>, 118</w:t>
+      </w:r>
+      <w:bookmarkStart w:id="0" w:name="_GoBack"/>
+      <w:bookmarkEnd w:id="0"/>
+      <w:r>
+        <w:t xml:space="preserve"> seconds</w:t>
+      </w:r>
+    </w:p>
+    <w:p/>
+    <w:p>
+      <w:pPr>
+        <w:rPr>
+          <w:b/>
+          <w:bCs/>
+        </w:rPr>
+      </w:pPr>
+      <w:r>
+        <w:rPr>
+          <w:b/>
+          <w:bCs/>
+        </w:rPr>
+        <w:t xml:space="preserve">Shifting Weights Among All Choices (not just opposites) </w:t>
+      </w:r>
+    </w:p>
     <w:p/>
     <w:p>
       <w:pPr>
@@ -686,12 +785,23 @@
         <w:t>Change N and E velocities according to distance from target and rate of change of distance (and maybe cumulation of distance</w:t>
       </w:r>
       <w:r>
-        <w:t>, but that seems unnecessary until doing a fine sweep which is likely to be done by the human</w:t>
-      </w:r>
-      <w:bookmarkStart w:id="0" w:name="_GoBack"/>
-      <w:bookmarkEnd w:id="0"/>
-      <w:r>
-        <w:t>)</w:t>
+        <w:t>, but that seems unnecessary until doing a fine sweep which is likely to be done by the human)</w:t>
+      </w:r>
+    </w:p>
+    <w:p>
+      <w:pPr>
+        <w:pStyle w:val="ListParagraph"/>
+        <w:numPr>
+          <w:ilvl w:val="0"/>
+          <w:numId w:val="1"/>
+        </w:numPr>
+        <w:rPr>
+          <w:b/>
+          <w:bCs/>
+        </w:rPr>
+      </w:pPr>
+      <w:r>
+        <w:t>Might be easiest and most reliable to do distance minimization with N/S movement then E/W movement</w:t>
       </w:r>
     </w:p>
     <w:sectPr>

</xml_diff>

<commit_message>
Impact factor calculated with real travel distance
</commit_message>
<xml_diff>
--- a/Initial Distance Minimizer Script.docx
+++ b/Initial Distance Minimizer Script.docx
@@ -279,7 +279,15 @@
         <w:t>1</w:t>
       </w:r>
       <w:r>
-        <w:t xml:space="preserve"> successful returns to home with weight range (10, 40)</w:t>
+        <w:t xml:space="preserve"> successful </w:t>
+      </w:r>
+      <w:proofErr w:type="gramStart"/>
+      <w:r>
+        <w:t>returns</w:t>
+      </w:r>
+      <w:proofErr w:type="gramEnd"/>
+      <w:r>
+        <w:t xml:space="preserve"> to home with weight range (10, 40)</w:t>
       </w:r>
       <w:r>
         <w:t xml:space="preserve"> </w:t>
@@ -555,7 +563,15 @@
         </w:numPr>
       </w:pPr>
       <w:r>
-        <w:t>284 sec run was stuck due to move altitude bug for a while, maybe ignore for comparative purposes</w:t>
+        <w:t xml:space="preserve">284 sec </w:t>
+      </w:r>
+      <w:proofErr w:type="gramStart"/>
+      <w:r>
+        <w:t>run</w:t>
+      </w:r>
+      <w:proofErr w:type="gramEnd"/>
+      <w:r>
+        <w:t xml:space="preserve"> was stuck due to move altitude bug for a while, maybe ignore for comparative purposes</w:t>
       </w:r>
     </w:p>
     <w:p/>
@@ -644,82 +660,121 @@
         <w:t xml:space="preserve">4 </w:t>
       </w:r>
       <w:r>
-        <w:t xml:space="preserve">successful run with </w:t>
-      </w:r>
-      <w:r>
-        <w:t>impact factor = change in distance / last action distance</w:t>
-      </w:r>
-    </w:p>
-    <w:p>
-      <w:pPr>
-        <w:pStyle w:val="ListParagraph"/>
-        <w:numPr>
-          <w:ilvl w:val="1"/>
-          <w:numId w:val="1"/>
-        </w:numPr>
-      </w:pPr>
-      <w:r>
-        <w:t>Weight shift is 20 * impact factor</w:t>
-      </w:r>
-    </w:p>
-    <w:p>
-      <w:pPr>
-        <w:pStyle w:val="ListParagraph"/>
-        <w:numPr>
-          <w:ilvl w:val="1"/>
-          <w:numId w:val="1"/>
-        </w:numPr>
-      </w:pPr>
-      <w:r>
-        <w:t>133, 181, 130</w:t>
-      </w:r>
-      <w:r>
-        <w:t>, 183</w:t>
-      </w:r>
-      <w:r>
-        <w:t xml:space="preserve"> seconds</w:t>
-      </w:r>
-      <w:r>
-        <w:t xml:space="preserve"> these were runs with float comparison bug (target weight was rarely in range, as it was a float)</w:t>
-      </w:r>
-    </w:p>
-    <w:p>
-      <w:pPr>
-        <w:pStyle w:val="ListParagraph"/>
-        <w:numPr>
-          <w:ilvl w:val="1"/>
-          <w:numId w:val="1"/>
-        </w:numPr>
-      </w:pPr>
-      <w:r>
-        <w:t>WITHOUT BUG</w:t>
-      </w:r>
-    </w:p>
-    <w:p>
-      <w:pPr>
-        <w:pStyle w:val="ListParagraph"/>
-        <w:numPr>
-          <w:ilvl w:val="2"/>
-          <w:numId w:val="1"/>
-        </w:numPr>
-      </w:pPr>
-      <w:r>
-        <w:t>132</w:t>
-      </w:r>
-      <w:r>
-        <w:t>, 118</w:t>
-      </w:r>
-      <w:r>
-        <w:t>, 118</w:t>
-      </w:r>
-      <w:r>
-        <w:t>, 118</w:t>
+        <w:t>successful run</w:t>
+      </w:r>
+      <w:r>
+        <w:t>s</w:t>
       </w:r>
       <w:bookmarkStart w:id="0" w:name="_GoBack"/>
       <w:bookmarkEnd w:id="0"/>
       <w:r>
+        <w:t xml:space="preserve"> with </w:t>
+      </w:r>
+      <w:r>
+        <w:t>impact factor = change in distance / last action distance</w:t>
+      </w:r>
+    </w:p>
+    <w:p>
+      <w:pPr>
+        <w:pStyle w:val="ListParagraph"/>
+        <w:numPr>
+          <w:ilvl w:val="1"/>
+          <w:numId w:val="1"/>
+        </w:numPr>
+      </w:pPr>
+      <w:r>
+        <w:t>Weight shift is 20 * impact factor</w:t>
+      </w:r>
+    </w:p>
+    <w:p>
+      <w:pPr>
+        <w:pStyle w:val="ListParagraph"/>
+        <w:numPr>
+          <w:ilvl w:val="1"/>
+          <w:numId w:val="1"/>
+        </w:numPr>
+      </w:pPr>
+      <w:r>
+        <w:t>133, 181, 130</w:t>
+      </w:r>
+      <w:r>
+        <w:t>, 183</w:t>
+      </w:r>
+      <w:r>
         <w:t xml:space="preserve"> seconds</w:t>
       </w:r>
+      <w:r>
+        <w:t xml:space="preserve"> these were runs with float comparison bug (target weight was rarely in range, as it was a float)</w:t>
+      </w:r>
+    </w:p>
+    <w:p>
+      <w:pPr>
+        <w:pStyle w:val="ListParagraph"/>
+        <w:numPr>
+          <w:ilvl w:val="1"/>
+          <w:numId w:val="1"/>
+        </w:numPr>
+      </w:pPr>
+      <w:r>
+        <w:t>WITHOUT BUG</w:t>
+      </w:r>
+    </w:p>
+    <w:p>
+      <w:pPr>
+        <w:pStyle w:val="ListParagraph"/>
+        <w:numPr>
+          <w:ilvl w:val="2"/>
+          <w:numId w:val="1"/>
+        </w:numPr>
+      </w:pPr>
+      <w:r>
+        <w:t>132</w:t>
+      </w:r>
+      <w:r>
+        <w:t>, 118</w:t>
+      </w:r>
+      <w:r>
+        <w:t>, 118</w:t>
+      </w:r>
+      <w:r>
+        <w:t>, 118</w:t>
+      </w:r>
+      <w:r>
+        <w:t xml:space="preserve"> seconds</w:t>
+      </w:r>
+    </w:p>
+    <w:p>
+      <w:pPr>
+        <w:pStyle w:val="ListParagraph"/>
+        <w:numPr>
+          <w:ilvl w:val="1"/>
+          <w:numId w:val="1"/>
+        </w:numPr>
+      </w:pPr>
+      <w:r>
+        <w:t>After Impact Factor changed to use real travel distance instead of target travel distance (so that it is always between 0 and 1)</w:t>
+      </w:r>
+    </w:p>
+    <w:p>
+      <w:pPr>
+        <w:pStyle w:val="ListParagraph"/>
+        <w:numPr>
+          <w:ilvl w:val="2"/>
+          <w:numId w:val="1"/>
+        </w:numPr>
+      </w:pPr>
+      <w:r>
+        <w:t>250 seconds</w:t>
+      </w:r>
+    </w:p>
+    <w:p>
+      <w:pPr>
+        <w:pStyle w:val="ListParagraph"/>
+        <w:numPr>
+          <w:ilvl w:val="0"/>
+          <w:numId w:val="1"/>
+        </w:numPr>
+      </w:pPr>
     </w:p>
     <w:p/>
     <w:p>

</xml_diff>

<commit_message>
implemented iso-axis distance minimizer and basic simulated Beacon class
</commit_message>
<xml_diff>
--- a/Initial Distance Minimizer Script.docx
+++ b/Initial Distance Minimizer Script.docx
@@ -123,7 +123,6 @@
         <w:t>Considered done when drone is 3 m total from home location</w:t>
       </w:r>
     </w:p>
-    <w:p/>
     <w:p>
       <w:pPr>
         <w:rPr>
@@ -279,90 +278,268 @@
         <w:t>1</w:t>
       </w:r>
       <w:r>
+        <w:t xml:space="preserve"> successful returns to home with weight range (10, 40)</w:t>
+      </w:r>
+      <w:r>
+        <w:t xml:space="preserve"> </w:t>
+      </w:r>
+    </w:p>
+    <w:p>
+      <w:pPr>
+        <w:pStyle w:val="ListParagraph"/>
+        <w:numPr>
+          <w:ilvl w:val="1"/>
+          <w:numId w:val="1"/>
+        </w:numPr>
+      </w:pPr>
+      <w:r>
+        <w:t>340 seconds</w:t>
+      </w:r>
+    </w:p>
+    <w:p>
+      <w:pPr>
+        <w:pStyle w:val="ListParagraph"/>
+        <w:numPr>
+          <w:ilvl w:val="1"/>
+          <w:numId w:val="1"/>
+        </w:numPr>
+      </w:pPr>
+      <w:r>
+        <w:t>Effective range is (</w:t>
+      </w:r>
+      <w:r>
+        <w:t>1</w:t>
+      </w:r>
+      <w:r>
+        <w:t xml:space="preserve">5, </w:t>
+      </w:r>
+      <w:r>
+        <w:t>3</w:t>
+      </w:r>
+      <w:r>
+        <w:t>5) due to starting weights of 25 and jump size of 10</w:t>
+      </w:r>
+    </w:p>
+    <w:p>
+      <w:pPr>
+        <w:pStyle w:val="ListParagraph"/>
+        <w:numPr>
+          <w:ilvl w:val="0"/>
+          <w:numId w:val="1"/>
+        </w:numPr>
+      </w:pPr>
+      <w:r>
+        <w:t>3</w:t>
+      </w:r>
+      <w:r>
+        <w:t xml:space="preserve"> for </w:t>
+      </w:r>
+      <w:r>
+        <w:t>3</w:t>
+      </w:r>
+      <w:r>
+        <w:t xml:space="preserve"> successful returns to home with weight range (5, 45)</w:t>
+      </w:r>
+    </w:p>
+    <w:p>
+      <w:pPr>
+        <w:pStyle w:val="ListParagraph"/>
+        <w:numPr>
+          <w:ilvl w:val="1"/>
+          <w:numId w:val="1"/>
+        </w:numPr>
+      </w:pPr>
+      <w:r>
+        <w:t>280, 277</w:t>
+      </w:r>
+      <w:r>
+        <w:t>, 262</w:t>
+      </w:r>
+      <w:r>
+        <w:t xml:space="preserve"> seconds</w:t>
+      </w:r>
+    </w:p>
+    <w:p>
+      <w:pPr>
+        <w:pStyle w:val="ListParagraph"/>
+        <w:numPr>
+          <w:ilvl w:val="1"/>
+          <w:numId w:val="1"/>
+        </w:numPr>
+      </w:pPr>
+      <w:r>
+        <w:t>Correctly handled overshoot!</w:t>
+      </w:r>
+    </w:p>
+    <w:p>
+      <w:pPr>
+        <w:pStyle w:val="ListParagraph"/>
+        <w:numPr>
+          <w:ilvl w:val="0"/>
+          <w:numId w:val="1"/>
+        </w:numPr>
+      </w:pPr>
+      <w:r>
+        <w:t>Often s</w:t>
+      </w:r>
+      <w:r>
+        <w:t xml:space="preserve">lower than </w:t>
+      </w:r>
+      <w:r>
+        <w:t xml:space="preserve">an </w:t>
+      </w:r>
+      <w:r>
+        <w:t>ideal non-capped run because there is always a chance of backtracking</w:t>
+      </w:r>
+      <w:r>
+        <w:t>, but far more reliable</w:t>
+      </w:r>
+    </w:p>
+    <w:p>
+      <w:r>
+        <w:t>Basic Action Weight Shifting with Capped Weights and Proximity-Based Action Distance</w:t>
+      </w:r>
+    </w:p>
+    <w:p>
+      <w:pPr>
+        <w:pStyle w:val="ListParagraph"/>
+        <w:numPr>
+          <w:ilvl w:val="0"/>
+          <w:numId w:val="1"/>
+        </w:numPr>
+      </w:pPr>
+      <w:r>
+        <w:t>Action distance = distance from target * proximity factor</w:t>
+      </w:r>
+    </w:p>
+    <w:p>
+      <w:pPr>
+        <w:pStyle w:val="ListParagraph"/>
+        <w:numPr>
+          <w:ilvl w:val="0"/>
+          <w:numId w:val="1"/>
+        </w:numPr>
+      </w:pPr>
+      <w:r>
+        <w:t>2</w:t>
+      </w:r>
+      <w:r>
+        <w:t xml:space="preserve"> for </w:t>
+      </w:r>
+      <w:r>
+        <w:t>2</w:t>
+      </w:r>
+      <w:r>
         <w:t xml:space="preserve"> successful </w:t>
       </w:r>
-      <w:proofErr w:type="gramStart"/>
-      <w:r>
-        <w:t>returns</w:t>
-      </w:r>
-      <w:proofErr w:type="gramEnd"/>
-      <w:r>
-        <w:t xml:space="preserve"> to home with weight range (10, 40)</w:t>
-      </w:r>
-      <w:r>
-        <w:t xml:space="preserve"> </w:t>
-      </w:r>
-    </w:p>
-    <w:p>
-      <w:pPr>
-        <w:pStyle w:val="ListParagraph"/>
-        <w:numPr>
-          <w:ilvl w:val="1"/>
-          <w:numId w:val="1"/>
-        </w:numPr>
-      </w:pPr>
-      <w:r>
-        <w:t>340 seconds</w:t>
-      </w:r>
-    </w:p>
-    <w:p>
-      <w:pPr>
-        <w:pStyle w:val="ListParagraph"/>
-        <w:numPr>
-          <w:ilvl w:val="1"/>
-          <w:numId w:val="1"/>
-        </w:numPr>
-      </w:pPr>
-      <w:r>
-        <w:t>Effective range is (</w:t>
-      </w:r>
-      <w:r>
-        <w:t>1</w:t>
-      </w:r>
-      <w:r>
-        <w:t xml:space="preserve">5, </w:t>
-      </w:r>
-      <w:r>
-        <w:t>3</w:t>
-      </w:r>
-      <w:r>
-        <w:t>5) due to starting weights of 25 and jump size of 10</w:t>
-      </w:r>
-    </w:p>
-    <w:p>
-      <w:pPr>
-        <w:pStyle w:val="ListParagraph"/>
-        <w:numPr>
-          <w:ilvl w:val="0"/>
-          <w:numId w:val="1"/>
-        </w:numPr>
-      </w:pPr>
-      <w:r>
-        <w:t>3</w:t>
-      </w:r>
-      <w:r>
-        <w:t xml:space="preserve"> for </w:t>
-      </w:r>
-      <w:r>
-        <w:t>3</w:t>
-      </w:r>
-      <w:r>
-        <w:t xml:space="preserve"> successful returns to home with weight range (5, 45)</w:t>
-      </w:r>
-    </w:p>
-    <w:p>
-      <w:pPr>
-        <w:pStyle w:val="ListParagraph"/>
-        <w:numPr>
-          <w:ilvl w:val="1"/>
-          <w:numId w:val="1"/>
-        </w:numPr>
-      </w:pPr>
-      <w:r>
-        <w:t>280, 277</w:t>
-      </w:r>
-      <w:r>
-        <w:t>, 262</w:t>
+      <w:r>
+        <w:t>runs</w:t>
+      </w:r>
+      <w:r>
+        <w:t xml:space="preserve"> with proximity factor 10% minimum action distance 1 m</w:t>
+      </w:r>
+    </w:p>
+    <w:p>
+      <w:pPr>
+        <w:pStyle w:val="ListParagraph"/>
+        <w:numPr>
+          <w:ilvl w:val="1"/>
+          <w:numId w:val="1"/>
+        </w:numPr>
+      </w:pPr>
+      <w:r>
+        <w:t>184</w:t>
+      </w:r>
+      <w:r>
+        <w:t xml:space="preserve">, 175 </w:t>
+      </w:r>
+      <w:r>
+        <w:t>seconds</w:t>
+      </w:r>
+    </w:p>
+    <w:p>
+      <w:pPr>
+        <w:pStyle w:val="ListParagraph"/>
+        <w:numPr>
+          <w:ilvl w:val="0"/>
+          <w:numId w:val="1"/>
+        </w:numPr>
+      </w:pPr>
+      <w:r>
+        <w:t>1 for 1 s</w:t>
+      </w:r>
+      <w:r>
+        <w:t>uccessful run with proximity factor 20%</w:t>
+      </w:r>
+      <w:r>
+        <w:t xml:space="preserve"> min dist 1</w:t>
+      </w:r>
+    </w:p>
+    <w:p>
+      <w:pPr>
+        <w:pStyle w:val="ListParagraph"/>
+        <w:numPr>
+          <w:ilvl w:val="1"/>
+          <w:numId w:val="1"/>
+        </w:numPr>
+      </w:pPr>
+      <w:r>
+        <w:t>280 seconds</w:t>
+      </w:r>
+    </w:p>
+    <w:p>
+      <w:pPr>
+        <w:pStyle w:val="ListParagraph"/>
+        <w:numPr>
+          <w:ilvl w:val="1"/>
+          <w:numId w:val="1"/>
+        </w:numPr>
+      </w:pPr>
+      <w:r>
+        <w:t>Big initial movements might take drone out of range of the beacon, not ideal</w:t>
+      </w:r>
+    </w:p>
+    <w:p>
+      <w:pPr>
+        <w:pStyle w:val="ListParagraph"/>
+        <w:numPr>
+          <w:ilvl w:val="0"/>
+          <w:numId w:val="1"/>
+        </w:numPr>
+      </w:pPr>
+      <w:r>
+        <w:t>1 for 1 successful run with proximity factor 15% min dist 1</w:t>
+      </w:r>
+    </w:p>
+    <w:p>
+      <w:pPr>
+        <w:pStyle w:val="ListParagraph"/>
+        <w:numPr>
+          <w:ilvl w:val="1"/>
+          <w:numId w:val="1"/>
+        </w:numPr>
+      </w:pPr>
+      <w:r>
+        <w:lastRenderedPageBreak/>
+        <w:t>200</w:t>
+      </w:r>
+      <w:r>
+        <w:t>, 284</w:t>
+      </w:r>
+      <w:r>
+        <w:t>, 137</w:t>
+      </w:r>
+      <w:r>
+        <w:t xml:space="preserve"> (!)</w:t>
+      </w:r>
+      <w:r>
+        <w:t>, 157</w:t>
+      </w:r>
+      <w:r>
+        <w:t>, 135 (!)</w:t>
+      </w:r>
+      <w:r>
+        <w:t>, 235</w:t>
       </w:r>
       <w:r>
         <w:t xml:space="preserve"> seconds</w:t>
@@ -372,210 +549,14 @@
       <w:pPr>
         <w:pStyle w:val="ListParagraph"/>
         <w:numPr>
-          <w:ilvl w:val="1"/>
-          <w:numId w:val="1"/>
-        </w:numPr>
-      </w:pPr>
-      <w:r>
-        <w:t>Correctly handled overshoot!</w:t>
-      </w:r>
-    </w:p>
-    <w:p>
-      <w:pPr>
-        <w:pStyle w:val="ListParagraph"/>
-        <w:numPr>
-          <w:ilvl w:val="0"/>
-          <w:numId w:val="1"/>
-        </w:numPr>
-      </w:pPr>
-      <w:r>
-        <w:t>Often s</w:t>
-      </w:r>
-      <w:r>
-        <w:t xml:space="preserve">lower than </w:t>
-      </w:r>
-      <w:r>
-        <w:t xml:space="preserve">an </w:t>
-      </w:r>
-      <w:r>
-        <w:t>ideal non-capped run because there is always a chance of backtracking</w:t>
-      </w:r>
-      <w:r>
-        <w:t>, but far more reliable</w:t>
-      </w:r>
-    </w:p>
-    <w:p>
-      <w:r>
-        <w:t>Basic Action Weight Shifting with Capped Weights and Proximity-Based Action Distance</w:t>
-      </w:r>
-    </w:p>
-    <w:p>
-      <w:pPr>
-        <w:pStyle w:val="ListParagraph"/>
-        <w:numPr>
-          <w:ilvl w:val="0"/>
-          <w:numId w:val="1"/>
-        </w:numPr>
-      </w:pPr>
-      <w:r>
-        <w:t>Action distance = distance from target * proximity factor</w:t>
-      </w:r>
-    </w:p>
-    <w:p>
-      <w:pPr>
-        <w:pStyle w:val="ListParagraph"/>
-        <w:numPr>
-          <w:ilvl w:val="0"/>
-          <w:numId w:val="1"/>
-        </w:numPr>
-      </w:pPr>
-      <w:r>
-        <w:t>2</w:t>
-      </w:r>
-      <w:r>
-        <w:t xml:space="preserve"> for </w:t>
-      </w:r>
-      <w:r>
-        <w:t>2</w:t>
-      </w:r>
-      <w:r>
-        <w:t xml:space="preserve"> successful </w:t>
-      </w:r>
-      <w:r>
-        <w:t>runs</w:t>
-      </w:r>
-      <w:r>
-        <w:t xml:space="preserve"> with proximity factor 10% minimum action distance 1 m</w:t>
-      </w:r>
-    </w:p>
-    <w:p>
-      <w:pPr>
-        <w:pStyle w:val="ListParagraph"/>
-        <w:numPr>
-          <w:ilvl w:val="1"/>
-          <w:numId w:val="1"/>
-        </w:numPr>
-      </w:pPr>
-      <w:r>
-        <w:t>184</w:t>
-      </w:r>
-      <w:r>
-        <w:t xml:space="preserve">, 175 </w:t>
-      </w:r>
-      <w:r>
-        <w:t>seconds</w:t>
-      </w:r>
-    </w:p>
-    <w:p>
-      <w:pPr>
-        <w:pStyle w:val="ListParagraph"/>
-        <w:numPr>
-          <w:ilvl w:val="0"/>
-          <w:numId w:val="1"/>
-        </w:numPr>
-      </w:pPr>
-      <w:r>
-        <w:t>1 for 1 s</w:t>
-      </w:r>
-      <w:r>
-        <w:t>uccessful run with proximity factor 20%</w:t>
-      </w:r>
-      <w:r>
-        <w:t xml:space="preserve"> min dist 1</w:t>
-      </w:r>
-    </w:p>
-    <w:p>
-      <w:pPr>
-        <w:pStyle w:val="ListParagraph"/>
-        <w:numPr>
-          <w:ilvl w:val="1"/>
-          <w:numId w:val="1"/>
-        </w:numPr>
-      </w:pPr>
-      <w:r>
-        <w:t>280 seconds</w:t>
-      </w:r>
-    </w:p>
-    <w:p>
-      <w:pPr>
-        <w:pStyle w:val="ListParagraph"/>
-        <w:numPr>
-          <w:ilvl w:val="1"/>
-          <w:numId w:val="1"/>
-        </w:numPr>
-      </w:pPr>
-      <w:r>
-        <w:lastRenderedPageBreak/>
-        <w:t>Big initial movements might take drone out of range of the beacon, not ideal</w:t>
-      </w:r>
-    </w:p>
-    <w:p>
-      <w:pPr>
-        <w:pStyle w:val="ListParagraph"/>
-        <w:numPr>
-          <w:ilvl w:val="0"/>
-          <w:numId w:val="1"/>
-        </w:numPr>
-      </w:pPr>
-      <w:r>
-        <w:t>1 for 1 successful run with proximity factor 15% min dist 1</w:t>
-      </w:r>
-    </w:p>
-    <w:p>
-      <w:pPr>
-        <w:pStyle w:val="ListParagraph"/>
-        <w:numPr>
-          <w:ilvl w:val="1"/>
-          <w:numId w:val="1"/>
-        </w:numPr>
-      </w:pPr>
-      <w:r>
-        <w:t>200</w:t>
-      </w:r>
-      <w:r>
-        <w:t>, 284</w:t>
-      </w:r>
-      <w:r>
-        <w:t>, 137</w:t>
-      </w:r>
-      <w:r>
-        <w:t xml:space="preserve"> (!)</w:t>
-      </w:r>
-      <w:r>
-        <w:t>, 157</w:t>
-      </w:r>
-      <w:r>
-        <w:t>, 135 (!)</w:t>
-      </w:r>
-      <w:r>
-        <w:t>, 235</w:t>
-      </w:r>
-      <w:r>
-        <w:t xml:space="preserve"> seconds</w:t>
-      </w:r>
-    </w:p>
-    <w:p>
-      <w:pPr>
-        <w:pStyle w:val="ListParagraph"/>
-        <w:numPr>
           <w:ilvl w:val="2"/>
           <w:numId w:val="1"/>
         </w:numPr>
       </w:pPr>
       <w:r>
-        <w:t xml:space="preserve">284 sec </w:t>
-      </w:r>
-      <w:proofErr w:type="gramStart"/>
-      <w:r>
-        <w:t>run</w:t>
-      </w:r>
-      <w:proofErr w:type="gramEnd"/>
-      <w:r>
-        <w:t xml:space="preserve"> was stuck due to move altitude bug for a while, maybe ignore for comparative purposes</w:t>
-      </w:r>
-    </w:p>
-    <w:p/>
-    <w:p/>
+        <w:t>284 sec run was stuck due to move altitude bug for a while, maybe ignore for comparative purposes</w:t>
+      </w:r>
+    </w:p>
     <w:p>
       <w:pPr>
         <w:rPr>
@@ -665,116 +646,149 @@
       <w:r>
         <w:t>s</w:t>
       </w:r>
+      <w:r>
+        <w:t xml:space="preserve"> with </w:t>
+      </w:r>
+      <w:r>
+        <w:t>impact factor = change in distance / last action distance</w:t>
+      </w:r>
+    </w:p>
+    <w:p>
+      <w:pPr>
+        <w:pStyle w:val="ListParagraph"/>
+        <w:numPr>
+          <w:ilvl w:val="1"/>
+          <w:numId w:val="1"/>
+        </w:numPr>
+      </w:pPr>
+      <w:r>
+        <w:t>Weight shift is 20 * impact factor</w:t>
+      </w:r>
+    </w:p>
+    <w:p>
+      <w:pPr>
+        <w:pStyle w:val="ListParagraph"/>
+        <w:numPr>
+          <w:ilvl w:val="1"/>
+          <w:numId w:val="1"/>
+        </w:numPr>
+      </w:pPr>
+      <w:r>
+        <w:t>133, 181, 130</w:t>
+      </w:r>
+      <w:r>
+        <w:t>, 183</w:t>
+      </w:r>
+      <w:r>
+        <w:t xml:space="preserve"> seconds</w:t>
+      </w:r>
+    </w:p>
+    <w:p>
+      <w:pPr>
+        <w:pStyle w:val="ListParagraph"/>
+        <w:numPr>
+          <w:ilvl w:val="2"/>
+          <w:numId w:val="1"/>
+        </w:numPr>
+      </w:pPr>
+      <w:r>
+        <w:t>T</w:t>
+      </w:r>
+      <w:r>
+        <w:t>hese were runs with float comparison bug (target weight was rarely in range, as it was a float)</w:t>
+      </w:r>
+    </w:p>
+    <w:p>
+      <w:pPr>
+        <w:pStyle w:val="ListParagraph"/>
+        <w:numPr>
+          <w:ilvl w:val="1"/>
+          <w:numId w:val="1"/>
+        </w:numPr>
+      </w:pPr>
+      <w:r>
+        <w:t>WITHOUT BUG</w:t>
+      </w:r>
+    </w:p>
+    <w:p>
+      <w:pPr>
+        <w:pStyle w:val="ListParagraph"/>
+        <w:numPr>
+          <w:ilvl w:val="2"/>
+          <w:numId w:val="1"/>
+        </w:numPr>
+      </w:pPr>
+      <w:r>
+        <w:t>132</w:t>
+      </w:r>
+      <w:r>
+        <w:t>, 118</w:t>
+      </w:r>
+      <w:r>
+        <w:t>, 118</w:t>
+      </w:r>
+      <w:r>
+        <w:t>, 118</w:t>
+      </w:r>
+      <w:r>
+        <w:t xml:space="preserve"> seconds</w:t>
+      </w:r>
+    </w:p>
+    <w:p>
+      <w:pPr>
+        <w:pStyle w:val="ListParagraph"/>
+        <w:numPr>
+          <w:ilvl w:val="1"/>
+          <w:numId w:val="1"/>
+        </w:numPr>
+      </w:pPr>
+      <w:r>
+        <w:t>After Impact Factor changed to use real travel distance instead of target travel distance (so that it is always between 0 and 1)</w:t>
+      </w:r>
+    </w:p>
+    <w:p>
+      <w:pPr>
+        <w:pStyle w:val="ListParagraph"/>
+        <w:numPr>
+          <w:ilvl w:val="2"/>
+          <w:numId w:val="1"/>
+        </w:numPr>
+      </w:pPr>
+      <w:r>
+        <w:t>250 seconds</w:t>
+      </w:r>
+    </w:p>
+    <w:p>
+      <w:pPr>
+        <w:pStyle w:val="ListParagraph"/>
+        <w:numPr>
+          <w:ilvl w:val="0"/>
+          <w:numId w:val="1"/>
+        </w:numPr>
+      </w:pPr>
+      <w:r>
+        <w:t>1 for 1 successful run with weight shift of 40 * impact factor</w:t>
+      </w:r>
+    </w:p>
+    <w:p>
+      <w:pPr>
+        <w:pStyle w:val="ListParagraph"/>
+        <w:numPr>
+          <w:ilvl w:val="1"/>
+          <w:numId w:val="1"/>
+        </w:numPr>
+      </w:pPr>
+      <w:r>
+        <w:t>136</w:t>
+      </w:r>
+      <w:r>
+        <w:t>, 195</w:t>
+      </w:r>
       <w:bookmarkStart w:id="0" w:name="_GoBack"/>
       <w:bookmarkEnd w:id="0"/>
       <w:r>
-        <w:t xml:space="preserve"> with </w:t>
-      </w:r>
-      <w:r>
-        <w:t>impact factor = change in distance / last action distance</w:t>
-      </w:r>
-    </w:p>
-    <w:p>
-      <w:pPr>
-        <w:pStyle w:val="ListParagraph"/>
-        <w:numPr>
-          <w:ilvl w:val="1"/>
-          <w:numId w:val="1"/>
-        </w:numPr>
-      </w:pPr>
-      <w:r>
-        <w:t>Weight shift is 20 * impact factor</w:t>
-      </w:r>
-    </w:p>
-    <w:p>
-      <w:pPr>
-        <w:pStyle w:val="ListParagraph"/>
-        <w:numPr>
-          <w:ilvl w:val="1"/>
-          <w:numId w:val="1"/>
-        </w:numPr>
-      </w:pPr>
-      <w:r>
-        <w:t>133, 181, 130</w:t>
-      </w:r>
-      <w:r>
-        <w:t>, 183</w:t>
-      </w:r>
-      <w:r>
         <w:t xml:space="preserve"> seconds</w:t>
       </w:r>
-      <w:r>
-        <w:t xml:space="preserve"> these were runs with float comparison bug (target weight was rarely in range, as it was a float)</w:t>
-      </w:r>
-    </w:p>
-    <w:p>
-      <w:pPr>
-        <w:pStyle w:val="ListParagraph"/>
-        <w:numPr>
-          <w:ilvl w:val="1"/>
-          <w:numId w:val="1"/>
-        </w:numPr>
-      </w:pPr>
-      <w:r>
-        <w:t>WITHOUT BUG</w:t>
-      </w:r>
-    </w:p>
-    <w:p>
-      <w:pPr>
-        <w:pStyle w:val="ListParagraph"/>
-        <w:numPr>
-          <w:ilvl w:val="2"/>
-          <w:numId w:val="1"/>
-        </w:numPr>
-      </w:pPr>
-      <w:r>
-        <w:t>132</w:t>
-      </w:r>
-      <w:r>
-        <w:t>, 118</w:t>
-      </w:r>
-      <w:r>
-        <w:t>, 118</w:t>
-      </w:r>
-      <w:r>
-        <w:t>, 118</w:t>
-      </w:r>
-      <w:r>
-        <w:t xml:space="preserve"> seconds</w:t>
-      </w:r>
-    </w:p>
-    <w:p>
-      <w:pPr>
-        <w:pStyle w:val="ListParagraph"/>
-        <w:numPr>
-          <w:ilvl w:val="1"/>
-          <w:numId w:val="1"/>
-        </w:numPr>
-      </w:pPr>
-      <w:r>
-        <w:t>After Impact Factor changed to use real travel distance instead of target travel distance (so that it is always between 0 and 1)</w:t>
-      </w:r>
-    </w:p>
-    <w:p>
-      <w:pPr>
-        <w:pStyle w:val="ListParagraph"/>
-        <w:numPr>
-          <w:ilvl w:val="2"/>
-          <w:numId w:val="1"/>
-        </w:numPr>
-      </w:pPr>
-      <w:r>
-        <w:t>250 seconds</w:t>
-      </w:r>
-    </w:p>
-    <w:p>
-      <w:pPr>
-        <w:pStyle w:val="ListParagraph"/>
-        <w:numPr>
-          <w:ilvl w:val="0"/>
-          <w:numId w:val="1"/>
-        </w:numPr>
-      </w:pPr>
     </w:p>
     <w:p/>
     <w:p>
@@ -789,7 +803,79 @@
           <w:b/>
           <w:bCs/>
         </w:rPr>
-        <w:t xml:space="preserve">Shifting Weights Among All Choices (not just opposites) </w:t>
+        <w:t>Additional Improvements for This Algorithm</w:t>
+      </w:r>
+    </w:p>
+    <w:p>
+      <w:pPr>
+        <w:pStyle w:val="ListParagraph"/>
+        <w:numPr>
+          <w:ilvl w:val="0"/>
+          <w:numId w:val="1"/>
+        </w:numPr>
+      </w:pPr>
+      <w:r>
+        <w:t xml:space="preserve">Shifting </w:t>
+      </w:r>
+      <w:r>
+        <w:t>w</w:t>
+      </w:r>
+      <w:r>
+        <w:t xml:space="preserve">eights </w:t>
+      </w:r>
+      <w:r>
+        <w:t>a</w:t>
+      </w:r>
+      <w:r>
+        <w:t xml:space="preserve">mong </w:t>
+      </w:r>
+      <w:r>
+        <w:t>a</w:t>
+      </w:r>
+      <w:r>
+        <w:t xml:space="preserve">ll </w:t>
+      </w:r>
+      <w:r>
+        <w:t>c</w:t>
+      </w:r>
+      <w:r>
+        <w:t xml:space="preserve">hoices (not just opposites) </w:t>
+      </w:r>
+    </w:p>
+    <w:p>
+      <w:pPr>
+        <w:pStyle w:val="ListParagraph"/>
+        <w:numPr>
+          <w:ilvl w:val="1"/>
+          <w:numId w:val="1"/>
+        </w:numPr>
+      </w:pPr>
+      <w:r>
+        <w:t>Can cause shift according to impact factor</w:t>
+      </w:r>
+    </w:p>
+    <w:p>
+      <w:pPr>
+        <w:pStyle w:val="ListParagraph"/>
+        <w:numPr>
+          <w:ilvl w:val="2"/>
+          <w:numId w:val="1"/>
+        </w:numPr>
+      </w:pPr>
+      <w:r>
+        <w:t>Impact factor of 1 indicates action was directly towards target, can reduce likelihood of perpendicular actions greatly</w:t>
+      </w:r>
+    </w:p>
+    <w:p>
+      <w:pPr>
+        <w:pStyle w:val="ListParagraph"/>
+        <w:numPr>
+          <w:ilvl w:val="2"/>
+          <w:numId w:val="1"/>
+        </w:numPr>
+      </w:pPr>
+      <w:r>
+        <w:t>Impact factor of 0 indicates action was perpendicular to target, can increase likelihood of perpendicular actions greatly</w:t>
       </w:r>
     </w:p>
     <w:p/>

</xml_diff>

<commit_message>
iso-axis minimizer works efficiently in SITL
</commit_message>
<xml_diff>
--- a/Initial Distance Minimizer Script.docx
+++ b/Initial Distance Minimizer Script.docx
@@ -278,7 +278,15 @@
         <w:t>1</w:t>
       </w:r>
       <w:r>
-        <w:t xml:space="preserve"> successful returns to home with weight range (10, 40)</w:t>
+        <w:t xml:space="preserve"> successful </w:t>
+      </w:r>
+      <w:proofErr w:type="gramStart"/>
+      <w:r>
+        <w:t>returns</w:t>
+      </w:r>
+      <w:proofErr w:type="gramEnd"/>
+      <w:r>
+        <w:t xml:space="preserve"> to home with weight range (10, 40)</w:t>
       </w:r>
       <w:r>
         <w:t xml:space="preserve"> </w:t>
@@ -472,7 +480,15 @@
         <w:t>uccessful run with proximity factor 20%</w:t>
       </w:r>
       <w:r>
-        <w:t xml:space="preserve"> min dist 1</w:t>
+        <w:t xml:space="preserve"> min </w:t>
+      </w:r>
+      <w:proofErr w:type="spellStart"/>
+      <w:r>
+        <w:t>dist</w:t>
+      </w:r>
+      <w:proofErr w:type="spellEnd"/>
+      <w:r>
+        <w:t xml:space="preserve"> 1</w:t>
       </w:r>
     </w:p>
     <w:p>
@@ -508,7 +524,15 @@
         </w:numPr>
       </w:pPr>
       <w:r>
-        <w:t>1 for 1 successful run with proximity factor 15% min dist 1</w:t>
+        <w:t xml:space="preserve">1 for 1 successful run with proximity factor 15% min </w:t>
+      </w:r>
+      <w:proofErr w:type="spellStart"/>
+      <w:r>
+        <w:t>dist</w:t>
+      </w:r>
+      <w:proofErr w:type="spellEnd"/>
+      <w:r>
+        <w:t xml:space="preserve"> 1</w:t>
       </w:r>
     </w:p>
     <w:p>
@@ -554,7 +578,15 @@
         </w:numPr>
       </w:pPr>
       <w:r>
-        <w:t>284 sec run was stuck due to move altitude bug for a while, maybe ignore for comparative purposes</w:t>
+        <w:t xml:space="preserve">284 sec </w:t>
+      </w:r>
+      <w:proofErr w:type="gramStart"/>
+      <w:r>
+        <w:t>run</w:t>
+      </w:r>
+      <w:proofErr w:type="gramEnd"/>
+      <w:r>
+        <w:t xml:space="preserve"> was stuck due to move altitude bug for a while, maybe ignore for comparative purposes</w:t>
       </w:r>
     </w:p>
     <w:p>
@@ -783,11 +815,275 @@
       </w:r>
       <w:r>
         <w:t>, 195</w:t>
+      </w:r>
+      <w:r>
+        <w:t xml:space="preserve"> seconds</w:t>
+      </w:r>
+    </w:p>
+    <w:p/>
+    <w:p>
+      <w:pPr>
+        <w:rPr>
+          <w:b/>
+          <w:bCs/>
+        </w:rPr>
+      </w:pPr>
+      <w:r>
+        <w:rPr>
+          <w:b/>
+          <w:bCs/>
+        </w:rPr>
+        <w:t>Additional Improvements for This Algorithm</w:t>
+      </w:r>
+    </w:p>
+    <w:p>
+      <w:pPr>
+        <w:pStyle w:val="ListParagraph"/>
+        <w:numPr>
+          <w:ilvl w:val="0"/>
+          <w:numId w:val="1"/>
+        </w:numPr>
+      </w:pPr>
+      <w:r>
+        <w:t xml:space="preserve">Shifting </w:t>
+      </w:r>
+      <w:r>
+        <w:t>w</w:t>
+      </w:r>
+      <w:r>
+        <w:t xml:space="preserve">eights </w:t>
+      </w:r>
+      <w:r>
+        <w:t>a</w:t>
+      </w:r>
+      <w:r>
+        <w:t xml:space="preserve">mong </w:t>
+      </w:r>
+      <w:r>
+        <w:t>a</w:t>
+      </w:r>
+      <w:r>
+        <w:t xml:space="preserve">ll </w:t>
+      </w:r>
+      <w:r>
+        <w:t>c</w:t>
+      </w:r>
+      <w:r>
+        <w:t xml:space="preserve">hoices (not just opposites) </w:t>
+      </w:r>
+    </w:p>
+    <w:p>
+      <w:pPr>
+        <w:pStyle w:val="ListParagraph"/>
+        <w:numPr>
+          <w:ilvl w:val="1"/>
+          <w:numId w:val="1"/>
+        </w:numPr>
+      </w:pPr>
+      <w:r>
+        <w:t>Can cause shift according to impact factor</w:t>
+      </w:r>
+    </w:p>
+    <w:p>
+      <w:pPr>
+        <w:pStyle w:val="ListParagraph"/>
+        <w:numPr>
+          <w:ilvl w:val="2"/>
+          <w:numId w:val="1"/>
+        </w:numPr>
+      </w:pPr>
+      <w:r>
+        <w:t>Impact factor of 1 indicates action was directly towards target, can reduce likelihood of perpendicular actions greatly</w:t>
+      </w:r>
+    </w:p>
+    <w:p>
+      <w:pPr>
+        <w:pStyle w:val="ListParagraph"/>
+        <w:numPr>
+          <w:ilvl w:val="2"/>
+          <w:numId w:val="1"/>
+        </w:numPr>
+      </w:pPr>
+      <w:r>
+        <w:t>Impact factor of 0 indicates action was perpendicular to target, can increase likelihood of perpendicular actions greatly</w:t>
+      </w:r>
+    </w:p>
+    <w:p/>
+    <w:p>
+      <w:pPr>
+        <w:rPr>
+          <w:b/>
+          <w:bCs/>
+        </w:rPr>
+      </w:pPr>
+      <w:r>
+        <w:rPr>
+          <w:b/>
+          <w:bCs/>
+        </w:rPr>
+        <w:t>REVISITED: IMPACT FACTOR</w:t>
       </w:r>
       <w:bookmarkStart w:id="0" w:name="_GoBack"/>
       <w:bookmarkEnd w:id="0"/>
-      <w:r>
-        <w:t xml:space="preserve"> seconds</w:t>
+    </w:p>
+    <w:p>
+      <w:pPr>
+        <w:pStyle w:val="ListParagraph"/>
+        <w:numPr>
+          <w:ilvl w:val="0"/>
+          <w:numId w:val="1"/>
+        </w:numPr>
+        <w:rPr>
+          <w:b/>
+          <w:bCs/>
+        </w:rPr>
+      </w:pPr>
+      <w:r>
+        <w:t>Basically, the same concept as ML gradient</w:t>
+      </w:r>
+    </w:p>
+    <w:p>
+      <w:pPr>
+        <w:pStyle w:val="ListParagraph"/>
+        <w:numPr>
+          <w:ilvl w:val="1"/>
+          <w:numId w:val="1"/>
+        </w:numPr>
+        <w:rPr>
+          <w:b/>
+          <w:bCs/>
+        </w:rPr>
+      </w:pPr>
+      <w:r>
+        <w:t>“How important is that direction for gradient decent?”</w:t>
+      </w:r>
+    </w:p>
+    <w:p>
+      <w:pPr>
+        <w:pStyle w:val="ListParagraph"/>
+        <w:numPr>
+          <w:ilvl w:val="0"/>
+          <w:numId w:val="1"/>
+        </w:numPr>
+        <w:rPr>
+          <w:b/>
+          <w:bCs/>
+        </w:rPr>
+      </w:pPr>
+      <w:r>
+        <w:t xml:space="preserve">Can use this to determine weight redistribution between </w:t>
+      </w:r>
+      <w:proofErr w:type="gramStart"/>
+      <w:r>
+        <w:t>N,S</w:t>
+      </w:r>
+      <w:proofErr w:type="gramEnd"/>
+      <w:r>
+        <w:t>,E,W</w:t>
+      </w:r>
+    </w:p>
+    <w:p>
+      <w:pPr>
+        <w:pStyle w:val="ListParagraph"/>
+        <w:numPr>
+          <w:ilvl w:val="0"/>
+          <w:numId w:val="1"/>
+        </w:numPr>
+        <w:rPr>
+          <w:b/>
+          <w:bCs/>
+        </w:rPr>
+      </w:pPr>
+      <w:r>
+        <w:t>Example</w:t>
+      </w:r>
+    </w:p>
+    <w:p>
+      <w:pPr>
+        <w:pStyle w:val="ListParagraph"/>
+        <w:numPr>
+          <w:ilvl w:val="1"/>
+          <w:numId w:val="1"/>
+        </w:numPr>
+        <w:rPr>
+          <w:b/>
+          <w:bCs/>
+        </w:rPr>
+      </w:pPr>
+      <w:r>
+        <w:t>Moves north, impact factor 75%</w:t>
+      </w:r>
+    </w:p>
+    <w:p>
+      <w:pPr>
+        <w:pStyle w:val="ListParagraph"/>
+        <w:numPr>
+          <w:ilvl w:val="2"/>
+          <w:numId w:val="1"/>
+        </w:numPr>
+        <w:rPr>
+          <w:b/>
+          <w:bCs/>
+        </w:rPr>
+      </w:pPr>
+      <w:r>
+        <w:t>Now south impact factor would be -75%</w:t>
+      </w:r>
+    </w:p>
+    <w:p>
+      <w:pPr>
+        <w:pStyle w:val="ListParagraph"/>
+        <w:numPr>
+          <w:ilvl w:val="2"/>
+          <w:numId w:val="1"/>
+        </w:numPr>
+        <w:rPr>
+          <w:b/>
+          <w:bCs/>
+        </w:rPr>
+      </w:pPr>
+      <w:r>
+        <w:t>Leave remaining 25% to E/W (maybe tweak this number?)</w:t>
+      </w:r>
+    </w:p>
+    <w:p>
+      <w:pPr>
+        <w:pStyle w:val="ListParagraph"/>
+        <w:numPr>
+          <w:ilvl w:val="2"/>
+          <w:numId w:val="1"/>
+        </w:numPr>
+        <w:rPr>
+          <w:b/>
+          <w:bCs/>
+        </w:rPr>
+      </w:pPr>
+      <w:r>
+        <w:t>We know N/S movements are more important by a decent margin</w:t>
+      </w:r>
+    </w:p>
+    <w:p>
+      <w:pPr>
+        <w:pStyle w:val="ListParagraph"/>
+        <w:numPr>
+          <w:ilvl w:val="2"/>
+          <w:numId w:val="1"/>
+        </w:numPr>
+        <w:rPr>
+          <w:b/>
+          <w:bCs/>
+        </w:rPr>
+      </w:pPr>
+      <w:r>
+        <w:t xml:space="preserve">Decrease </w:t>
+      </w:r>
+      <w:proofErr w:type="gramStart"/>
+      <w:r>
+        <w:t>S,E</w:t>
+      </w:r>
+      <w:proofErr w:type="gramEnd"/>
+      <w:r>
+        <w:t>,W weights (South the most), increase N weight by sum</w:t>
       </w:r>
     </w:p>
     <w:p/>
@@ -803,94 +1099,6 @@
           <w:b/>
           <w:bCs/>
         </w:rPr>
-        <w:t>Additional Improvements for This Algorithm</w:t>
-      </w:r>
-    </w:p>
-    <w:p>
-      <w:pPr>
-        <w:pStyle w:val="ListParagraph"/>
-        <w:numPr>
-          <w:ilvl w:val="0"/>
-          <w:numId w:val="1"/>
-        </w:numPr>
-      </w:pPr>
-      <w:r>
-        <w:t xml:space="preserve">Shifting </w:t>
-      </w:r>
-      <w:r>
-        <w:t>w</w:t>
-      </w:r>
-      <w:r>
-        <w:t xml:space="preserve">eights </w:t>
-      </w:r>
-      <w:r>
-        <w:t>a</w:t>
-      </w:r>
-      <w:r>
-        <w:t xml:space="preserve">mong </w:t>
-      </w:r>
-      <w:r>
-        <w:t>a</w:t>
-      </w:r>
-      <w:r>
-        <w:t xml:space="preserve">ll </w:t>
-      </w:r>
-      <w:r>
-        <w:t>c</w:t>
-      </w:r>
-      <w:r>
-        <w:t xml:space="preserve">hoices (not just opposites) </w:t>
-      </w:r>
-    </w:p>
-    <w:p>
-      <w:pPr>
-        <w:pStyle w:val="ListParagraph"/>
-        <w:numPr>
-          <w:ilvl w:val="1"/>
-          <w:numId w:val="1"/>
-        </w:numPr>
-      </w:pPr>
-      <w:r>
-        <w:t>Can cause shift according to impact factor</w:t>
-      </w:r>
-    </w:p>
-    <w:p>
-      <w:pPr>
-        <w:pStyle w:val="ListParagraph"/>
-        <w:numPr>
-          <w:ilvl w:val="2"/>
-          <w:numId w:val="1"/>
-        </w:numPr>
-      </w:pPr>
-      <w:r>
-        <w:t>Impact factor of 1 indicates action was directly towards target, can reduce likelihood of perpendicular actions greatly</w:t>
-      </w:r>
-    </w:p>
-    <w:p>
-      <w:pPr>
-        <w:pStyle w:val="ListParagraph"/>
-        <w:numPr>
-          <w:ilvl w:val="2"/>
-          <w:numId w:val="1"/>
-        </w:numPr>
-      </w:pPr>
-      <w:r>
-        <w:t>Impact factor of 0 indicates action was perpendicular to target, can increase likelihood of perpendicular actions greatly</w:t>
-      </w:r>
-    </w:p>
-    <w:p/>
-    <w:p>
-      <w:pPr>
-        <w:rPr>
-          <w:b/>
-          <w:bCs/>
-        </w:rPr>
-      </w:pPr>
-      <w:r>
-        <w:rPr>
-          <w:b/>
-          <w:bCs/>
-        </w:rPr>
         <w:t>NEXT ALGORITHM TO TEST: Velocity Control</w:t>
       </w:r>
     </w:p>
@@ -906,8 +1114,13 @@
           <w:bCs/>
         </w:rPr>
       </w:pPr>
-      <w:r>
-        <w:t>Kinda a 2-axis PID system</w:t>
+      <w:proofErr w:type="spellStart"/>
+      <w:r>
+        <w:t>Kinda</w:t>
+      </w:r>
+      <w:proofErr w:type="spellEnd"/>
+      <w:r>
+        <w:t xml:space="preserve"> a 2-axis PID system</w:t>
       </w:r>
     </w:p>
     <w:p>
@@ -944,6 +1157,22 @@
       <w:r>
         <w:t>Might be easiest and most reliable to do distance minimization with N/S movement then E/W movement</w:t>
       </w:r>
+    </w:p>
+    <w:p>
+      <w:pPr>
+        <w:rPr>
+          <w:b/>
+          <w:bCs/>
+        </w:rPr>
+      </w:pPr>
+    </w:p>
+    <w:p>
+      <w:pPr>
+        <w:rPr>
+          <w:b/>
+          <w:bCs/>
+        </w:rPr>
+      </w:pPr>
     </w:p>
     <w:sectPr>
       <w:pgSz w:w="12240" w:h="15840"/>

</xml_diff>